<commit_message>
Date and number was modified.
</commit_message>
<xml_diff>
--- a/CRS-Documents/Procurement/CRS/Samuda-CRS-Procurement-V-0.2.docx
+++ b/CRS-Documents/Procurement/CRS/Samuda-CRS-Procurement-V-0.2.docx
@@ -356,7 +356,7 @@
       </w:pPr>
       <w:bookmarkStart w:id="0" w:name="_Toc314731207"/>
       <w:bookmarkStart w:id="1" w:name="_Toc473540486"/>
-      <w:bookmarkStart w:id="2" w:name="_Toc477450362"/>
+      <w:bookmarkStart w:id="2" w:name="_Toc477712556"/>
       <w:r>
         <w:rPr>
           <w:b/>
@@ -447,7 +447,21 @@
               <w:rPr>
                 <w:rFonts w:ascii="AvantGarde" w:hAnsi="AvantGarde" w:cs="Arial"/>
               </w:rPr>
-              <w:t>for Samuda Chemicals Ltd.</w:t>
+              <w:t xml:space="preserve">for </w:t>
+            </w:r>
+            <w:proofErr w:type="spellStart"/>
+            <w:r>
+              <w:rPr>
+                <w:rFonts w:ascii="AvantGarde" w:hAnsi="AvantGarde" w:cs="Arial"/>
+              </w:rPr>
+              <w:t>Samuda</w:t>
+            </w:r>
+            <w:proofErr w:type="spellEnd"/>
+            <w:r>
+              <w:rPr>
+                <w:rFonts w:ascii="AvantGarde" w:hAnsi="AvantGarde" w:cs="Arial"/>
+              </w:rPr>
+              <w:t xml:space="preserve"> Chemicals Ltd.</w:t>
             </w:r>
           </w:p>
         </w:tc>
@@ -569,6 +583,35 @@
                 <w:color w:val="auto"/>
               </w:rPr>
             </w:pPr>
+            <w:r>
+              <w:rPr>
+                <w:rFonts w:ascii="AvantGarde" w:hAnsi="AvantGarde" w:cs="Arial"/>
+                <w:color w:val="auto"/>
+              </w:rPr>
+              <w:t>1</w:t>
+            </w:r>
+            <w:r>
+              <w:rPr>
+                <w:rFonts w:ascii="AvantGarde" w:hAnsi="AvantGarde" w:cs="Arial"/>
+                <w:color w:val="auto"/>
+              </w:rPr>
+              <w:t>9</w:t>
+            </w:r>
+            <w:r>
+              <w:rPr>
+                <w:rFonts w:ascii="AvantGarde" w:hAnsi="AvantGarde" w:cs="Arial"/>
+                <w:color w:val="auto"/>
+                <w:vertAlign w:val="superscript"/>
+              </w:rPr>
+              <w:t>th</w:t>
+            </w:r>
+            <w:r>
+              <w:rPr>
+                <w:rFonts w:ascii="AvantGarde" w:hAnsi="AvantGarde" w:cs="Arial"/>
+                <w:color w:val="auto"/>
+              </w:rPr>
+              <w:t xml:space="preserve"> March, 2017</w:t>
+            </w:r>
           </w:p>
         </w:tc>
       </w:tr>
@@ -653,7 +696,21 @@
               <w:rPr>
                 <w:rFonts w:ascii="AvantGarde" w:hAnsi="AvantGarde" w:cs="Arial"/>
               </w:rPr>
-              <w:t>Md. Mahfuzur Rahman</w:t>
+              <w:t xml:space="preserve">Md. </w:t>
+            </w:r>
+            <w:proofErr w:type="spellStart"/>
+            <w:r>
+              <w:rPr>
+                <w:rFonts w:ascii="AvantGarde" w:hAnsi="AvantGarde" w:cs="Arial"/>
+              </w:rPr>
+              <w:t>Mahfuzur</w:t>
+            </w:r>
+            <w:proofErr w:type="spellEnd"/>
+            <w:r>
+              <w:rPr>
+                <w:rFonts w:ascii="AvantGarde" w:hAnsi="AvantGarde" w:cs="Arial"/>
+              </w:rPr>
+              <w:t xml:space="preserve"> Rahman</w:t>
             </w:r>
           </w:p>
         </w:tc>
@@ -706,7 +763,20 @@
               <w:rPr>
                 <w:rFonts w:ascii="AvantGarde" w:hAnsi="AvantGarde" w:cs="Arial"/>
               </w:rPr>
-              <w:t>TBA</w:t>
+              <w:t>19</w:t>
+            </w:r>
+            <w:r>
+              <w:rPr>
+                <w:rFonts w:ascii="AvantGarde" w:hAnsi="AvantGarde" w:cs="Arial"/>
+                <w:vertAlign w:val="superscript"/>
+              </w:rPr>
+              <w:t>th</w:t>
+            </w:r>
+            <w:r>
+              <w:rPr>
+                <w:rFonts w:ascii="AvantGarde" w:hAnsi="AvantGarde" w:cs="Arial"/>
+              </w:rPr>
+              <w:t xml:space="preserve"> March,2017</w:t>
             </w:r>
           </w:p>
         </w:tc>
@@ -757,12 +827,21 @@
                 <w:sz w:val="20"/>
               </w:rPr>
             </w:pPr>
+            <w:proofErr w:type="spellStart"/>
             <w:r>
               <w:rPr>
                 <w:rFonts w:ascii="AvantGarde" w:hAnsi="AvantGarde" w:cs="Arial"/>
                 <w:sz w:val="20"/>
               </w:rPr>
-              <w:t>Matiar Rahman</w:t>
+              <w:t>Matiar</w:t>
+            </w:r>
+            <w:proofErr w:type="spellEnd"/>
+            <w:r>
+              <w:rPr>
+                <w:rFonts w:ascii="AvantGarde" w:hAnsi="AvantGarde" w:cs="Arial"/>
+                <w:sz w:val="20"/>
+              </w:rPr>
+              <w:t xml:space="preserve"> Rahman</w:t>
             </w:r>
           </w:p>
         </w:tc>
@@ -818,7 +897,22 @@
                 <w:rFonts w:ascii="AvantGarde" w:hAnsi="AvantGarde" w:cs="Arial"/>
                 <w:sz w:val="20"/>
               </w:rPr>
-              <w:t>TBA</w:t>
+              <w:t>16</w:t>
+            </w:r>
+            <w:r>
+              <w:rPr>
+                <w:rFonts w:ascii="AvantGarde" w:hAnsi="AvantGarde" w:cs="Arial"/>
+                <w:sz w:val="20"/>
+                <w:vertAlign w:val="superscript"/>
+              </w:rPr>
+              <w:t>th</w:t>
+            </w:r>
+            <w:r>
+              <w:rPr>
+                <w:rFonts w:ascii="AvantGarde" w:hAnsi="AvantGarde" w:cs="Arial"/>
+                <w:sz w:val="20"/>
+              </w:rPr>
+              <w:t xml:space="preserve"> March, 2017</w:t>
             </w:r>
           </w:p>
         </w:tc>
@@ -981,11 +1075,19 @@
           <w:lang w:val="en-GB"/>
         </w:rPr>
       </w:pPr>
+      <w:proofErr w:type="spellStart"/>
       <w:r>
         <w:rPr>
           <w:rFonts w:ascii="AvantGarde" w:hAnsi="AvantGarde" w:cs="Arial"/>
         </w:rPr>
-        <w:t>Samuda Chemicals Ltd.</w:t>
+        <w:t>Samuda</w:t>
+      </w:r>
+      <w:proofErr w:type="spellEnd"/>
+      <w:r>
+        <w:rPr>
+          <w:rFonts w:ascii="AvantGarde" w:hAnsi="AvantGarde" w:cs="Arial"/>
+        </w:rPr>
+        <w:t xml:space="preserve"> Chemicals Ltd.</w:t>
       </w:r>
       <w:r>
         <w:rPr>
@@ -1411,8 +1513,16 @@
           <w:rFonts w:ascii="AvantGarde" w:hAnsi="AvantGarde"/>
         </w:rPr>
         <w:tab/>
-        <w:t xml:space="preserve"> Signature</w:t>
-      </w:r>
+        <w:t xml:space="preserve"> </w:t>
+      </w:r>
+      <w:proofErr w:type="spellStart"/>
+      <w:r>
+        <w:rPr>
+          <w:rFonts w:ascii="AvantGarde" w:hAnsi="AvantGarde"/>
+        </w:rPr>
+        <w:t>Signature</w:t>
+      </w:r>
+      <w:proofErr w:type="spellEnd"/>
     </w:p>
     <w:p>
       <w:pPr>
@@ -1436,7 +1546,7 @@
       </w:pPr>
       <w:bookmarkStart w:id="3" w:name="_Toc314731208"/>
       <w:bookmarkStart w:id="4" w:name="_Toc472603722"/>
-      <w:bookmarkStart w:id="5" w:name="_Toc477450363"/>
+      <w:bookmarkStart w:id="5" w:name="_Toc477712557"/>
       <w:r>
         <w:rPr>
           <w:b/>
@@ -1694,7 +1804,7 @@
                 <w:sz w:val="18"/>
                 <w:szCs w:val="18"/>
               </w:rPr>
-              <w:t>29</w:t>
+              <w:t>15</w:t>
             </w:r>
             <w:r>
               <w:rPr>
@@ -1702,7 +1812,15 @@
                 <w:sz w:val="18"/>
                 <w:szCs w:val="18"/>
               </w:rPr>
-              <w:t>-Jan-2017</w:t>
+              <w:t>-March</w:t>
+            </w:r>
+            <w:r>
+              <w:rPr>
+                <w:rFonts w:ascii="AvantGarde" w:hAnsi="AvantGarde"/>
+                <w:sz w:val="18"/>
+                <w:szCs w:val="18"/>
+              </w:rPr>
+              <w:t>-2017</w:t>
             </w:r>
           </w:p>
         </w:tc>
@@ -1983,11 +2101,6 @@
           <w:sz w:val="20"/>
           <w:szCs w:val="20"/>
         </w:rPr>
-      </w:pPr>
-    </w:p>
-    <w:p>
-      <w:pPr>
-        <w:jc w:val="both"/>
       </w:pPr>
     </w:p>
     <w:p>
@@ -2142,7 +2255,7 @@
           <w:r>
             <w:fldChar w:fldCharType="separate"/>
           </w:r>
-          <w:hyperlink w:anchor="_Toc477450362" w:history="1">
+          <w:hyperlink w:anchor="_Toc477712556" w:history="1">
             <w:r>
               <w:rPr>
                 <w:rStyle w:val="Hyperlink"/>
@@ -2186,7 +2299,7 @@
                 <w:noProof/>
                 <w:webHidden/>
               </w:rPr>
-              <w:instrText xml:space="preserve"> PAGEREF _Toc477450362 \h </w:instrText>
+              <w:instrText xml:space="preserve"> PAGEREF _Toc477712556 \h </w:instrText>
             </w:r>
             <w:r>
               <w:rPr>
@@ -2230,7 +2343,7 @@
               <w:color w:val="auto"/>
             </w:rPr>
           </w:pPr>
-          <w:hyperlink w:anchor="_Toc477450363" w:history="1">
+          <w:hyperlink w:anchor="_Toc477712557" w:history="1">
             <w:r>
               <w:rPr>
                 <w:rStyle w:val="Hyperlink"/>
@@ -2274,7 +2387,7 @@
                 <w:noProof/>
                 <w:webHidden/>
               </w:rPr>
-              <w:instrText xml:space="preserve"> PAGEREF _Toc477450363 \h </w:instrText>
+              <w:instrText xml:space="preserve"> PAGEREF _Toc477712557 \h </w:instrText>
             </w:r>
             <w:r>
               <w:rPr>
@@ -2318,7 +2431,7 @@
               <w:color w:val="auto"/>
             </w:rPr>
           </w:pPr>
-          <w:hyperlink w:anchor="_Toc477450364" w:history="1">
+          <w:hyperlink w:anchor="_Toc477712558" w:history="1">
             <w:r>
               <w:rPr>
                 <w:rStyle w:val="Hyperlink"/>
@@ -2362,7 +2475,7 @@
                 <w:noProof/>
                 <w:webHidden/>
               </w:rPr>
-              <w:instrText xml:space="preserve"> PAGEREF _Toc477450364 \h </w:instrText>
+              <w:instrText xml:space="preserve"> PAGEREF _Toc477712558 \h </w:instrText>
             </w:r>
             <w:r>
               <w:rPr>
@@ -2405,7 +2518,7 @@
               <w:color w:val="auto"/>
             </w:rPr>
           </w:pPr>
-          <w:hyperlink w:anchor="_Toc477450365" w:history="1">
+          <w:hyperlink w:anchor="_Toc477712559" w:history="1">
             <w:r>
               <w:rPr>
                 <w:rStyle w:val="Hyperlink"/>
@@ -2433,7 +2546,7 @@
                 <w:noProof/>
                 <w:webHidden/>
               </w:rPr>
-              <w:instrText xml:space="preserve"> PAGEREF _Toc477450365 \h </w:instrText>
+              <w:instrText xml:space="preserve"> PAGEREF _Toc477712559 \h </w:instrText>
             </w:r>
             <w:r>
               <w:rPr>
@@ -2477,7 +2590,7 @@
               <w:color w:val="auto"/>
             </w:rPr>
           </w:pPr>
-          <w:hyperlink w:anchor="_Toc477450366" w:history="1">
+          <w:hyperlink w:anchor="_Toc477712560" w:history="1">
             <w:r>
               <w:rPr>
                 <w:rStyle w:val="Hyperlink"/>
@@ -2521,7 +2634,7 @@
                 <w:noProof/>
                 <w:webHidden/>
               </w:rPr>
-              <w:instrText xml:space="preserve"> PAGEREF _Toc477450366 \h </w:instrText>
+              <w:instrText xml:space="preserve"> PAGEREF _Toc477712560 \h </w:instrText>
             </w:r>
             <w:r>
               <w:rPr>
@@ -2564,7 +2677,7 @@
               <w:color w:val="auto"/>
             </w:rPr>
           </w:pPr>
-          <w:hyperlink w:anchor="_Toc477450367" w:history="1">
+          <w:hyperlink w:anchor="_Toc477712561" w:history="1">
             <w:r>
               <w:rPr>
                 <w:rStyle w:val="Hyperlink"/>
@@ -2592,7 +2705,7 @@
                 <w:noProof/>
                 <w:webHidden/>
               </w:rPr>
-              <w:instrText xml:space="preserve"> PAGEREF _Toc477450367 \h </w:instrText>
+              <w:instrText xml:space="preserve"> PAGEREF _Toc477712561 \h </w:instrText>
             </w:r>
             <w:r>
               <w:rPr>
@@ -2635,7 +2748,7 @@
               <w:color w:val="auto"/>
             </w:rPr>
           </w:pPr>
-          <w:hyperlink w:anchor="_Toc477450368" w:history="1">
+          <w:hyperlink w:anchor="_Toc477712562" w:history="1">
             <w:r>
               <w:rPr>
                 <w:rStyle w:val="Hyperlink"/>
@@ -2663,7 +2776,7 @@
                 <w:noProof/>
                 <w:webHidden/>
               </w:rPr>
-              <w:instrText xml:space="preserve"> PAGEREF _Toc477450368 \h </w:instrText>
+              <w:instrText xml:space="preserve"> PAGEREF _Toc477712562 \h </w:instrText>
             </w:r>
             <w:r>
               <w:rPr>
@@ -2706,7 +2819,7 @@
               <w:color w:val="auto"/>
             </w:rPr>
           </w:pPr>
-          <w:hyperlink w:anchor="_Toc477450369" w:history="1">
+          <w:hyperlink w:anchor="_Toc477712563" w:history="1">
             <w:r>
               <w:rPr>
                 <w:rStyle w:val="Hyperlink"/>
@@ -2734,7 +2847,7 @@
                 <w:noProof/>
                 <w:webHidden/>
               </w:rPr>
-              <w:instrText xml:space="preserve"> PAGEREF _Toc477450369 \h </w:instrText>
+              <w:instrText xml:space="preserve"> PAGEREF _Toc477712563 \h </w:instrText>
             </w:r>
             <w:r>
               <w:rPr>
@@ -2777,7 +2890,7 @@
               <w:color w:val="auto"/>
             </w:rPr>
           </w:pPr>
-          <w:hyperlink w:anchor="_Toc477450370" w:history="1">
+          <w:hyperlink w:anchor="_Toc477712564" w:history="1">
             <w:r>
               <w:rPr>
                 <w:rStyle w:val="Hyperlink"/>
@@ -2805,7 +2918,7 @@
                 <w:noProof/>
                 <w:webHidden/>
               </w:rPr>
-              <w:instrText xml:space="preserve"> PAGEREF _Toc477450370 \h </w:instrText>
+              <w:instrText xml:space="preserve"> PAGEREF _Toc477712564 \h </w:instrText>
             </w:r>
             <w:r>
               <w:rPr>
@@ -2848,14 +2961,14 @@
               <w:color w:val="auto"/>
             </w:rPr>
           </w:pPr>
-          <w:hyperlink w:anchor="_Toc477450371" w:history="1">
+          <w:hyperlink w:anchor="_Toc477712565" w:history="1">
             <w:r>
               <w:rPr>
                 <w:rStyle w:val="Hyperlink"/>
                 <w:b/>
                 <w:noProof/>
               </w:rPr>
-              <w:t>4.0 Making the Process Work Efficiently</w:t>
+              <w:t>4.0 Conclusion</w:t>
             </w:r>
             <w:r>
               <w:rPr>
@@ -2876,7 +2989,7 @@
                 <w:noProof/>
                 <w:webHidden/>
               </w:rPr>
-              <w:instrText xml:space="preserve"> PAGEREF _Toc477450371 \h </w:instrText>
+              <w:instrText xml:space="preserve"> PAGEREF _Toc477712565 \h </w:instrText>
             </w:r>
             <w:r>
               <w:rPr>
@@ -2896,7 +3009,7 @@
                 <w:noProof/>
                 <w:webHidden/>
               </w:rPr>
-              <w:t>11</w:t>
+              <w:t>12</w:t>
             </w:r>
             <w:r>
               <w:rPr>
@@ -2919,14 +3032,14 @@
               <w:color w:val="auto"/>
             </w:rPr>
           </w:pPr>
-          <w:hyperlink w:anchor="_Toc477450372" w:history="1">
+          <w:hyperlink w:anchor="_Toc477712566" w:history="1">
             <w:r>
               <w:rPr>
                 <w:rStyle w:val="Hyperlink"/>
                 <w:b/>
                 <w:noProof/>
               </w:rPr>
-              <w:t>5.0 Conclusion</w:t>
+              <w:t>5. To be Determined</w:t>
             </w:r>
             <w:r>
               <w:rPr>
@@ -2947,7 +3060,7 @@
                 <w:noProof/>
                 <w:webHidden/>
               </w:rPr>
-              <w:instrText xml:space="preserve"> PAGEREF _Toc477450372 \h </w:instrText>
+              <w:instrText xml:space="preserve"> PAGEREF _Toc477712566 \h </w:instrText>
             </w:r>
             <w:r>
               <w:rPr>
@@ -2967,78 +3080,7 @@
                 <w:noProof/>
                 <w:webHidden/>
               </w:rPr>
-              <w:t>12</w:t>
-            </w:r>
-            <w:r>
-              <w:rPr>
-                <w:noProof/>
-                <w:webHidden/>
-              </w:rPr>
-              <w:fldChar w:fldCharType="end"/>
-            </w:r>
-          </w:hyperlink>
-        </w:p>
-        <w:p>
-          <w:pPr>
-            <w:pStyle w:val="TOC1"/>
-            <w:tabs>
-              <w:tab w:val="right" w:leader="dot" w:pos="9350"/>
-            </w:tabs>
-            <w:rPr>
-              <w:rFonts w:asciiTheme="minorHAnsi" w:eastAsiaTheme="minorEastAsia" w:hAnsiTheme="minorHAnsi" w:cstheme="minorBidi"/>
-              <w:noProof/>
-              <w:color w:val="auto"/>
-            </w:rPr>
-          </w:pPr>
-          <w:hyperlink w:anchor="_Toc477450373" w:history="1">
-            <w:r>
-              <w:rPr>
-                <w:rStyle w:val="Hyperlink"/>
-                <w:b/>
-                <w:noProof/>
-              </w:rPr>
-              <w:t>4. To be Determined</w:t>
-            </w:r>
-            <w:r>
-              <w:rPr>
-                <w:noProof/>
-                <w:webHidden/>
-              </w:rPr>
-              <w:tab/>
-            </w:r>
-            <w:r>
-              <w:rPr>
-                <w:noProof/>
-                <w:webHidden/>
-              </w:rPr>
-              <w:fldChar w:fldCharType="begin"/>
-            </w:r>
-            <w:r>
-              <w:rPr>
-                <w:noProof/>
-                <w:webHidden/>
-              </w:rPr>
-              <w:instrText xml:space="preserve"> PAGEREF _Toc477450373 \h </w:instrText>
-            </w:r>
-            <w:r>
-              <w:rPr>
-                <w:noProof/>
-                <w:webHidden/>
-              </w:rPr>
-            </w:r>
-            <w:r>
-              <w:rPr>
-                <w:noProof/>
-                <w:webHidden/>
-              </w:rPr>
-              <w:fldChar w:fldCharType="separate"/>
-            </w:r>
-            <w:r>
-              <w:rPr>
-                <w:noProof/>
-                <w:webHidden/>
-              </w:rPr>
-              <w:t>12</w:t>
+              <w:t>13</w:t>
             </w:r>
             <w:r>
               <w:rPr>
@@ -3148,7 +3190,7 @@
         </w:rPr>
       </w:pPr>
       <w:bookmarkStart w:id="6" w:name="_Toc472603723"/>
-      <w:bookmarkStart w:id="7" w:name="_Toc477450364"/>
+      <w:bookmarkStart w:id="7" w:name="_Toc477712558"/>
       <w:r>
         <w:rPr>
           <w:b/>
@@ -3167,7 +3209,7 @@
         </w:rPr>
       </w:pPr>
       <w:bookmarkStart w:id="8" w:name="_Toc472603724"/>
-      <w:bookmarkStart w:id="9" w:name="_Toc477450365"/>
+      <w:bookmarkStart w:id="9" w:name="_Toc477712559"/>
       <w:r>
         <w:rPr>
           <w:b/>
@@ -3287,7 +3329,7 @@
         </w:rPr>
       </w:pPr>
       <w:bookmarkStart w:id="10" w:name="_Toc472603725"/>
-      <w:bookmarkStart w:id="11" w:name="_Toc477450366"/>
+      <w:bookmarkStart w:id="11" w:name="_Toc477712560"/>
       <w:r>
         <w:rPr>
           <w:b/>
@@ -3584,7 +3626,27 @@
           <w:szCs w:val="24"/>
           <w:shd w:val="clear" w:color="auto" w:fill="FFFFFF"/>
         </w:rPr>
-        <w:t xml:space="preserve">urement Management Process, Samuda </w:t>
+        <w:t xml:space="preserve">urement Management Process, </w:t>
+      </w:r>
+      <w:proofErr w:type="spellStart"/>
+      <w:r>
+        <w:rPr>
+          <w:rFonts w:ascii="Times New Roman" w:hAnsi="Times New Roman" w:cs="Times New Roman"/>
+          <w:sz w:val="24"/>
+          <w:szCs w:val="24"/>
+          <w:shd w:val="clear" w:color="auto" w:fill="FFFFFF"/>
+        </w:rPr>
+        <w:t>Samuda</w:t>
+      </w:r>
+      <w:proofErr w:type="spellEnd"/>
+      <w:r>
+        <w:rPr>
+          <w:rFonts w:ascii="Times New Roman" w:hAnsi="Times New Roman" w:cs="Times New Roman"/>
+          <w:sz w:val="24"/>
+          <w:szCs w:val="24"/>
+          <w:shd w:val="clear" w:color="auto" w:fill="FFFFFF"/>
+        </w:rPr>
+        <w:t xml:space="preserve"> </w:t>
       </w:r>
       <w:r>
         <w:rPr>
@@ -4355,14 +4417,35 @@
         <w:jc w:val="both"/>
         <w:textAlignment w:val="baseline"/>
       </w:pPr>
-      <w:r>
-        <w:t xml:space="preserve">Samuda </w:t>
-      </w:r>
-      <w:r>
-        <w:t>can make a cash purchase using either cash or cheque. The payment to the supplier is immediate, there is no credit given by the supplier for the goods.</w:t>
-      </w:r>
-      <w:r>
-        <w:t xml:space="preserve"> This case usually arises when product price is unknown. When Samuda will have cash purchase, it will have Purchase Requisition (PR) only and there will be no Purchase Order (PO).</w:t>
+      <w:proofErr w:type="spellStart"/>
+      <w:r>
+        <w:t>Samuda</w:t>
+      </w:r>
+      <w:proofErr w:type="spellEnd"/>
+      <w:r>
+        <w:t xml:space="preserve"> </w:t>
+      </w:r>
+      <w:r>
+        <w:t xml:space="preserve">can make a cash purchase using either cash or </w:t>
+      </w:r>
+      <w:proofErr w:type="spellStart"/>
+      <w:r>
+        <w:t>cheque</w:t>
+      </w:r>
+      <w:proofErr w:type="spellEnd"/>
+      <w:r>
+        <w:t>. The payment to the supplier is immediate, there is no credit given by the supplier for the goods.</w:t>
+      </w:r>
+      <w:r>
+        <w:t xml:space="preserve"> This case usually arises when product price is unknown. When </w:t>
+      </w:r>
+      <w:proofErr w:type="spellStart"/>
+      <w:r>
+        <w:t>Samuda</w:t>
+      </w:r>
+      <w:proofErr w:type="spellEnd"/>
+      <w:r>
+        <w:t xml:space="preserve"> will have cash purchase, it will have Purchase Requisition (PR) only and there will be no Purchase Order (PO).</w:t>
       </w:r>
     </w:p>
     <w:p>
@@ -4429,7 +4512,7 @@
         <w:pStyle w:val="Heading1"/>
       </w:pPr>
       <w:hyperlink r:id="rId11"/>
-      <w:bookmarkStart w:id="12" w:name="_Toc477450367"/>
+      <w:bookmarkStart w:id="12" w:name="_Toc477712561"/>
       <w:r>
         <w:rPr>
           <w:b/>
@@ -4537,12 +4620,18 @@
           <w:b/>
         </w:rPr>
       </w:pPr>
-      <w:bookmarkStart w:id="13" w:name="_Toc477450368"/>
+      <w:bookmarkStart w:id="13" w:name="_Toc477712562"/>
       <w:r>
         <w:rPr>
           <w:b/>
         </w:rPr>
-        <w:t xml:space="preserve">3.0.2 </w:t>
+        <w:t>3.0.1</w:t>
+      </w:r>
+      <w:r>
+        <w:rPr>
+          <w:b/>
+        </w:rPr>
+        <w:t xml:space="preserve"> </w:t>
       </w:r>
       <w:r>
         <w:rPr>
@@ -4776,10 +4865,10 @@
             <v:path o:extrusionok="f" gradientshapeok="t" o:connecttype="rect"/>
             <o:lock v:ext="edit" aspectratio="t"/>
           </v:shapetype>
-          <v:shape id="_x0000_i1025" type="#_x0000_t75" style="width:466.8pt;height:388.5pt" o:ole="">
+          <v:shape id="_x0000_i1025" type="#_x0000_t75" style="width:466.5pt;height:388.5pt" o:ole="">
             <v:imagedata r:id="rId12" o:title=""/>
           </v:shape>
-          <o:OLEObject Type="Embed" ProgID="Visio.Drawing.11" ShapeID="_x0000_i1025" DrawAspect="Content" ObjectID="_1551192333" r:id="rId13"/>
+          <o:OLEObject Type="Embed" ProgID="Visio.Drawing.11" ShapeID="_x0000_i1025" DrawAspect="Content" ObjectID="_1551454528" r:id="rId13"/>
         </w:object>
       </w:r>
     </w:p>
@@ -4819,12 +4908,18 @@
         </w:rPr>
       </w:pPr>
       <w:bookmarkStart w:id="14" w:name="_Toc466387725"/>
-      <w:bookmarkStart w:id="15" w:name="_Toc477450369"/>
+      <w:bookmarkStart w:id="15" w:name="_Toc477712563"/>
       <w:r>
         <w:rPr>
           <w:b/>
         </w:rPr>
-        <w:t xml:space="preserve">3.0.3 </w:t>
+        <w:t>3.0.2</w:t>
+      </w:r>
+      <w:r>
+        <w:rPr>
+          <w:b/>
+        </w:rPr>
+        <w:t xml:space="preserve"> </w:t>
       </w:r>
       <w:r>
         <w:rPr>
@@ -5131,7 +5226,7 @@
           <w:b/>
         </w:rPr>
       </w:pPr>
-      <w:bookmarkStart w:id="16" w:name="_Toc477450370"/>
+      <w:bookmarkStart w:id="16" w:name="_Toc477712564"/>
       <w:r>
         <w:rPr>
           <w:b/>
@@ -5450,10 +5545,10 @@
       </w:pPr>
       <w:r>
         <w:object w:dxaOrig="10974" w:dyaOrig="8686">
-          <v:shape id="_x0000_i1026" type="#_x0000_t75" style="width:468.4pt;height:405.9pt" o:ole="">
+          <v:shape id="_x0000_i1026" type="#_x0000_t75" style="width:468.75pt;height:405.75pt" o:ole="">
             <v:imagedata r:id="rId15" o:title=""/>
           </v:shape>
-          <o:OLEObject Type="Embed" ProgID="Visio.Drawing.11" ShapeID="_x0000_i1026" DrawAspect="Content" ObjectID="_1551192334" r:id="rId16"/>
+          <o:OLEObject Type="Embed" ProgID="Visio.Drawing.11" ShapeID="_x0000_i1026" DrawAspect="Content" ObjectID="_1551454529" r:id="rId16"/>
         </w:object>
       </w:r>
     </w:p>
@@ -5496,14 +5591,6 @@
     </w:p>
     <w:p>
       <w:pPr>
-        <w:pStyle w:val="Heading1"/>
-        <w:rPr>
-          <w:b/>
-        </w:rPr>
-      </w:pPr>
-    </w:p>
-    <w:p>
-      <w:pPr>
         <w:pStyle w:val="Bodycopy"/>
       </w:pPr>
     </w:p>
@@ -5536,144 +5623,10 @@
       <w:pPr>
         <w:pStyle w:val="Bodycopy"/>
       </w:pPr>
-      <w:bookmarkStart w:id="17" w:name="_Toc477450371"/>
-      <w:r>
-        <w:rPr>
-          <w:rStyle w:val="Heading1Char"/>
-          <w:b/>
-        </w:rPr>
-        <w:lastRenderedPageBreak/>
-        <w:t>4.0</w:t>
-      </w:r>
-      <w:r>
-        <w:rPr>
-          <w:rStyle w:val="Heading1Char"/>
-          <w:b/>
-        </w:rPr>
-        <w:t xml:space="preserve"> Making the Process Work Efficiently</w:t>
-      </w:r>
-      <w:bookmarkEnd w:id="17"/>
-    </w:p>
-    <w:p>
-      <w:pPr>
-        <w:pStyle w:val="NormalWeb"/>
-        <w:jc w:val="both"/>
-        <w:rPr>
-          <w:color w:val="000000"/>
-        </w:rPr>
-      </w:pPr>
-      <w:r>
-        <w:rPr>
-          <w:color w:val="000000"/>
-        </w:rPr>
-        <w:t>In order to ensure that everything g</w:t>
-      </w:r>
-      <w:r>
-        <w:rPr>
-          <w:color w:val="000000"/>
-        </w:rPr>
-        <w:t>oes well through to the end, organization</w:t>
-      </w:r>
-      <w:r>
-        <w:rPr>
-          <w:color w:val="000000"/>
-        </w:rPr>
-        <w:t xml:space="preserve"> would have to keep track of the progress of the pr</w:t>
-      </w:r>
-      <w:r>
-        <w:rPr>
-          <w:color w:val="000000"/>
-        </w:rPr>
-        <w:t xml:space="preserve">ocurement. This would mean that authorized user </w:t>
-      </w:r>
-      <w:r>
-        <w:rPr>
-          <w:color w:val="000000"/>
-        </w:rPr>
-        <w:t>should keep checking on the suppliers in order to ensure that they are abiding by the terms of the contract and will be able to supply you with the goods and services by the deadline.</w:t>
-      </w:r>
-    </w:p>
-    <w:p>
-      <w:pPr>
-        <w:pStyle w:val="NormalWeb"/>
-        <w:jc w:val="both"/>
-        <w:rPr>
-          <w:color w:val="000000"/>
-        </w:rPr>
-      </w:pPr>
-      <w:r>
-        <w:rPr>
-          <w:color w:val="000000"/>
-        </w:rPr>
-        <w:t>Should there be any discrepancies or any issues, you should always let the supplier know by means of the method of communication decided on at the time of making the contract.</w:t>
-      </w:r>
-    </w:p>
-    <w:p>
-      <w:pPr>
-        <w:pStyle w:val="NormalWeb"/>
-        <w:jc w:val="both"/>
-        <w:rPr>
-          <w:color w:val="000000"/>
-        </w:rPr>
-      </w:pPr>
-      <w:r>
-        <w:rPr>
-          <w:color w:val="000000"/>
-        </w:rPr>
-        <w:t>The organization must always be willing and open to change. This is in respect of all changes required in order to ensure the efficiency of the process. These changes could be in the form of technological advancements and even changes to the workforce, among other changes.</w:t>
-      </w:r>
-    </w:p>
-    <w:p>
-      <w:pPr>
-        <w:pStyle w:val="NormalWeb"/>
-        <w:jc w:val="both"/>
-        <w:rPr>
-          <w:color w:val="000000"/>
-        </w:rPr>
-      </w:pPr>
-      <w:r>
-        <w:rPr>
-          <w:color w:val="000000"/>
-        </w:rPr>
-        <w:t>In terms of technology, any new equipment and machinery required to handle these goods may need to be purchased.</w:t>
-      </w:r>
-    </w:p>
-    <w:p>
-      <w:pPr>
-        <w:pStyle w:val="NormalWeb"/>
-        <w:jc w:val="both"/>
-        <w:rPr>
-          <w:color w:val="000000"/>
-        </w:rPr>
-      </w:pPr>
-      <w:r>
-        <w:rPr>
-          <w:color w:val="000000"/>
-        </w:rPr>
-        <w:t>Similarly, with regard to the workforce, you would need to employ workers, who are highly skilled and trained when it comes to dealing directly with suppliers.</w:t>
-      </w:r>
-    </w:p>
-    <w:p>
-      <w:pPr>
-        <w:pStyle w:val="NormalWeb"/>
-        <w:jc w:val="both"/>
-        <w:rPr>
-          <w:color w:val="000000"/>
-        </w:rPr>
-      </w:pPr>
-      <w:r>
-        <w:rPr>
-          <w:color w:val="000000"/>
-        </w:rPr>
-        <w:t>It is always best for an organization to have different teams within who are specialized in different fields. This would make procurement management even easier. Each team could then deal with the relevant areas of buying and will also have the expertise required. For example, those who have experience buying machinery may not have the same skill when it comes to getting particular services from another organization.</w:t>
-      </w:r>
-    </w:p>
-    <w:p>
-      <w:pPr>
-        <w:pStyle w:val="NormalWeb"/>
-        <w:rPr>
-          <w:color w:val="000000"/>
-        </w:rPr>
+    </w:p>
+    <w:p>
+      <w:pPr>
+        <w:pStyle w:val="Bodycopy"/>
       </w:pPr>
     </w:p>
     <w:p>
@@ -5685,109 +5638,253 @@
           <w:szCs w:val="36"/>
         </w:rPr>
       </w:pPr>
-      <w:bookmarkStart w:id="18" w:name="_Toc477450372"/>
+      <w:bookmarkStart w:id="17" w:name="_Toc477712565"/>
       <w:r>
         <w:rPr>
           <w:b/>
         </w:rPr>
-        <w:t xml:space="preserve">5.0 </w:t>
+        <w:lastRenderedPageBreak/>
+        <w:t>4</w:t>
       </w:r>
       <w:r>
         <w:rPr>
           <w:b/>
         </w:rPr>
-        <w:t>Conclusion</w:t>
-      </w:r>
+        <w:t>.0 Conclusion</w:t>
+      </w:r>
+      <w:bookmarkEnd w:id="17"/>
+    </w:p>
+    <w:p>
+      <w:pPr>
+        <w:pStyle w:val="NormalWeb"/>
+        <w:jc w:val="both"/>
+        <w:rPr>
+          <w:color w:val="000000"/>
+        </w:rPr>
+      </w:pPr>
+      <w:r>
+        <w:rPr>
+          <w:color w:val="000000"/>
+        </w:rPr>
+        <w:t>It should be kept in mind, however, that this procurement management system must run efficiently and smoothly for all benefits to be reaped. The key to this would therefore be an efficient system as well as the right supplier and resources.</w:t>
+      </w:r>
+      <w:r>
+        <w:rPr>
+          <w:color w:val="000000"/>
+        </w:rPr>
+        <w:t xml:space="preserve"> </w:t>
+      </w:r>
+      <w:r>
+        <w:rPr>
+          <w:color w:val="000000"/>
+        </w:rPr>
+        <w:t>For the purpose of procurement management, there should be a team of highly trained individuals, if procurement management plays a key role.</w:t>
+      </w:r>
+      <w:r>
+        <w:rPr>
+          <w:color w:val="000000"/>
+        </w:rPr>
+        <w:t xml:space="preserve"> As an example, a Factory</w:t>
+      </w:r>
+      <w:r>
+        <w:rPr>
+          <w:color w:val="000000"/>
+        </w:rPr>
+        <w:t xml:space="preserve"> should have a dedicated procurement team and should employ strong procurement management techniques and tools.</w:t>
+      </w:r>
+    </w:p>
+    <w:p>
+      <w:pPr>
+        <w:rPr>
+          <w:sz w:val="24"/>
+          <w:szCs w:val="24"/>
+        </w:rPr>
+      </w:pPr>
+    </w:p>
+    <w:p>
+      <w:pPr>
+        <w:rPr>
+          <w:sz w:val="24"/>
+          <w:szCs w:val="24"/>
+        </w:rPr>
+      </w:pPr>
+    </w:p>
+    <w:p>
+      <w:pPr>
+        <w:rPr>
+          <w:sz w:val="24"/>
+          <w:szCs w:val="24"/>
+        </w:rPr>
+      </w:pPr>
+    </w:p>
+    <w:p>
+      <w:pPr>
+        <w:rPr>
+          <w:sz w:val="24"/>
+          <w:szCs w:val="24"/>
+        </w:rPr>
+      </w:pPr>
+    </w:p>
+    <w:p>
+      <w:pPr>
+        <w:rPr>
+          <w:sz w:val="24"/>
+          <w:szCs w:val="24"/>
+        </w:rPr>
+      </w:pPr>
+    </w:p>
+    <w:p>
+      <w:pPr>
+        <w:rPr>
+          <w:sz w:val="24"/>
+          <w:szCs w:val="24"/>
+        </w:rPr>
+      </w:pPr>
+    </w:p>
+    <w:p>
+      <w:pPr>
+        <w:rPr>
+          <w:sz w:val="24"/>
+          <w:szCs w:val="24"/>
+        </w:rPr>
+      </w:pPr>
+    </w:p>
+    <w:p>
+      <w:pPr>
+        <w:rPr>
+          <w:sz w:val="24"/>
+          <w:szCs w:val="24"/>
+        </w:rPr>
+      </w:pPr>
+    </w:p>
+    <w:p>
+      <w:pPr>
+        <w:rPr>
+          <w:sz w:val="24"/>
+          <w:szCs w:val="24"/>
+        </w:rPr>
+      </w:pPr>
+    </w:p>
+    <w:p>
+      <w:pPr>
+        <w:rPr>
+          <w:sz w:val="24"/>
+          <w:szCs w:val="24"/>
+        </w:rPr>
+      </w:pPr>
+    </w:p>
+    <w:p>
+      <w:pPr>
+        <w:rPr>
+          <w:sz w:val="24"/>
+          <w:szCs w:val="24"/>
+        </w:rPr>
+      </w:pPr>
+    </w:p>
+    <w:p>
+      <w:pPr>
+        <w:rPr>
+          <w:sz w:val="24"/>
+          <w:szCs w:val="24"/>
+        </w:rPr>
+      </w:pPr>
+    </w:p>
+    <w:p>
+      <w:pPr>
+        <w:rPr>
+          <w:sz w:val="24"/>
+          <w:szCs w:val="24"/>
+        </w:rPr>
+      </w:pPr>
+    </w:p>
+    <w:p>
+      <w:pPr>
+        <w:rPr>
+          <w:sz w:val="24"/>
+          <w:szCs w:val="24"/>
+        </w:rPr>
+      </w:pPr>
+    </w:p>
+    <w:p>
+      <w:pPr>
+        <w:rPr>
+          <w:sz w:val="24"/>
+          <w:szCs w:val="24"/>
+        </w:rPr>
+      </w:pPr>
+    </w:p>
+    <w:p>
+      <w:pPr>
+        <w:rPr>
+          <w:sz w:val="24"/>
+          <w:szCs w:val="24"/>
+        </w:rPr>
+      </w:pPr>
+    </w:p>
+    <w:p>
+      <w:pPr>
+        <w:rPr>
+          <w:sz w:val="24"/>
+          <w:szCs w:val="24"/>
+        </w:rPr>
+      </w:pPr>
+    </w:p>
+    <w:p>
+      <w:pPr>
+        <w:rPr>
+          <w:sz w:val="24"/>
+          <w:szCs w:val="24"/>
+        </w:rPr>
+      </w:pPr>
+      <w:bookmarkStart w:id="18" w:name="_GoBack"/>
       <w:bookmarkEnd w:id="18"/>
     </w:p>
     <w:p>
       <w:pPr>
-        <w:pStyle w:val="NormalWeb"/>
-        <w:rPr>
-          <w:color w:val="000000"/>
-        </w:rPr>
-      </w:pPr>
-      <w:r>
-        <w:rPr>
-          <w:color w:val="000000"/>
-        </w:rPr>
-        <w:t>It should be kept in mind, however, that this procurement management system must run efficiently and smoothly for all ben</w:t>
-      </w:r>
-      <w:bookmarkStart w:id="19" w:name="_GoBack"/>
+        <w:rPr>
+          <w:sz w:val="24"/>
+          <w:szCs w:val="24"/>
+        </w:rPr>
+      </w:pPr>
+    </w:p>
+    <w:p>
+      <w:pPr>
+        <w:pStyle w:val="Heading1"/>
+        <w:rPr>
+          <w:b/>
+        </w:rPr>
+      </w:pPr>
+      <w:bookmarkStart w:id="19" w:name="_Toc473540526"/>
+      <w:bookmarkStart w:id="20" w:name="_Toc477712566"/>
+      <w:r>
+        <w:rPr>
+          <w:b/>
+        </w:rPr>
+        <w:lastRenderedPageBreak/>
+        <w:t>5</w:t>
+      </w:r>
+      <w:r>
+        <w:rPr>
+          <w:b/>
+        </w:rPr>
+        <w:t xml:space="preserve">. </w:t>
+      </w:r>
+      <w:proofErr w:type="gramStart"/>
+      <w:r>
+        <w:rPr>
+          <w:b/>
+        </w:rPr>
+        <w:t>To</w:t>
+      </w:r>
+      <w:proofErr w:type="gramEnd"/>
+      <w:r>
+        <w:rPr>
+          <w:b/>
+        </w:rPr>
+        <w:t xml:space="preserve"> be Determined</w:t>
+      </w:r>
       <w:bookmarkEnd w:id="19"/>
-      <w:r>
-        <w:rPr>
-          <w:color w:val="000000"/>
-        </w:rPr>
-        <w:t>efits to be reaped. The key to this would therefore be an efficient system as well as the right supplier and resources.</w:t>
-      </w:r>
-      <w:r>
-        <w:rPr>
-          <w:color w:val="000000"/>
-        </w:rPr>
-        <w:t xml:space="preserve"> </w:t>
-      </w:r>
-      <w:r>
-        <w:rPr>
-          <w:color w:val="000000"/>
-        </w:rPr>
-        <w:t>For the purpose of procurement management, there should be a team of highly trained individuals, if procurement management plays a key role.</w:t>
-      </w:r>
-      <w:r>
-        <w:rPr>
-          <w:color w:val="000000"/>
-        </w:rPr>
-        <w:t xml:space="preserve"> As an example, a Factory</w:t>
-      </w:r>
-      <w:r>
-        <w:rPr>
-          <w:color w:val="000000"/>
-        </w:rPr>
-        <w:t xml:space="preserve"> should have a dedicated procurement team and should employ strong procurement management techniques and tools.</w:t>
-      </w:r>
-    </w:p>
-    <w:p>
-      <w:pPr>
-        <w:rPr>
-          <w:sz w:val="24"/>
-          <w:szCs w:val="24"/>
-        </w:rPr>
-      </w:pPr>
-    </w:p>
-    <w:p>
-      <w:pPr>
-        <w:rPr>
-          <w:sz w:val="24"/>
-          <w:szCs w:val="24"/>
-        </w:rPr>
-      </w:pPr>
-    </w:p>
-    <w:p>
-      <w:pPr>
-        <w:rPr>
-          <w:sz w:val="24"/>
-          <w:szCs w:val="24"/>
-        </w:rPr>
-      </w:pPr>
-    </w:p>
-    <w:p>
-      <w:pPr>
-        <w:pStyle w:val="Heading1"/>
-        <w:rPr>
-          <w:b/>
-        </w:rPr>
-      </w:pPr>
-      <w:bookmarkStart w:id="20" w:name="_Toc473540526"/>
-      <w:bookmarkStart w:id="21" w:name="_Toc477450373"/>
-      <w:r>
-        <w:rPr>
-          <w:b/>
-        </w:rPr>
-        <w:lastRenderedPageBreak/>
-        <w:t>4. To be Determined</w:t>
-      </w:r>
       <w:bookmarkEnd w:id="20"/>
-      <w:bookmarkEnd w:id="21"/>
     </w:p>
     <w:p>
       <w:pPr>
@@ -6091,11 +6188,19 @@
           <w:lang w:val="en-GB"/>
         </w:rPr>
       </w:pPr>
+      <w:proofErr w:type="spellStart"/>
       <w:r>
         <w:rPr>
           <w:rFonts w:ascii="AvantGarde" w:hAnsi="AvantGarde" w:cs="Arial"/>
         </w:rPr>
-        <w:t>Samuda Chemicals Ltd.</w:t>
+        <w:t>Samuda</w:t>
+      </w:r>
+      <w:proofErr w:type="spellEnd"/>
+      <w:r>
+        <w:rPr>
+          <w:rFonts w:ascii="AvantGarde" w:hAnsi="AvantGarde" w:cs="Arial"/>
+        </w:rPr>
+        <w:t xml:space="preserve"> Chemicals Ltd.</w:t>
       </w:r>
       <w:r>
         <w:rPr>
@@ -6521,8 +6626,16 @@
           <w:rFonts w:ascii="AvantGarde" w:hAnsi="AvantGarde"/>
         </w:rPr>
         <w:tab/>
-        <w:t xml:space="preserve"> Signature</w:t>
-      </w:r>
+        <w:t xml:space="preserve"> </w:t>
+      </w:r>
+      <w:proofErr w:type="spellStart"/>
+      <w:r>
+        <w:rPr>
+          <w:rFonts w:ascii="AvantGarde" w:hAnsi="AvantGarde"/>
+        </w:rPr>
+        <w:t>Signature</w:t>
+      </w:r>
+      <w:proofErr w:type="spellEnd"/>
     </w:p>
     <w:p>
       <w:pPr>
@@ -6673,6 +6786,7 @@
       </w:tabs>
       <w:spacing w:before="720"/>
     </w:pPr>
+    <w:proofErr w:type="spellStart"/>
     <w:r>
       <w:rPr>
         <w:rFonts w:ascii="Arial" w:eastAsia="Arial" w:hAnsi="Arial" w:cs="Arial"/>
@@ -6680,7 +6794,17 @@
         <w:sz w:val="18"/>
         <w:szCs w:val="18"/>
       </w:rPr>
-      <w:t>Samuda Chemicals</w:t>
+      <w:t>Samuda</w:t>
+    </w:r>
+    <w:proofErr w:type="spellEnd"/>
+    <w:r>
+      <w:rPr>
+        <w:rFonts w:ascii="Arial" w:eastAsia="Arial" w:hAnsi="Arial" w:cs="Arial"/>
+        <w:b/>
+        <w:sz w:val="18"/>
+        <w:szCs w:val="18"/>
+      </w:rPr>
+      <w:t xml:space="preserve"> Chemicals</w:t>
     </w:r>
     <w:r>
       <w:rPr>
@@ -9031,7 +9155,6 @@
     <w:name w:val="Normal (Web)"/>
     <w:basedOn w:val="Normal"/>
     <w:uiPriority w:val="99"/>
-    <w:semiHidden/>
     <w:unhideWhenUsed/>
     <w:rsid w:val="005F2166"/>
     <w:pPr>
@@ -9363,7 +9486,7 @@
 </file>
 
 <file path=customXml/itemProps1.xml><?xml version="1.0" encoding="utf-8"?>
-<ds:datastoreItem xmlns:ds="http://schemas.openxmlformats.org/officeDocument/2006/customXml" ds:itemID="{639E52EB-E5A3-4E94-98EE-764896555392}">
+<ds:datastoreItem xmlns:ds="http://schemas.openxmlformats.org/officeDocument/2006/customXml" ds:itemID="{132E05F3-237E-4609-99D5-F7C1B508D6EC}">
   <ds:schemaRefs>
     <ds:schemaRef ds:uri="http://schemas.openxmlformats.org/officeDocument/2006/bibliography"/>
   </ds:schemaRefs>

</xml_diff>

<commit_message>
[Update]Date, alignment and number was modified.
</commit_message>
<xml_diff>
--- a/CRS-Documents/Procurement/CRS/Samuda-CRS-Procurement-V-0.2.docx
+++ b/CRS-Documents/Procurement/CRS/Samuda-CRS-Procurement-V-0.2.docx
@@ -356,7 +356,7 @@
       </w:pPr>
       <w:bookmarkStart w:id="0" w:name="_Toc314731207"/>
       <w:bookmarkStart w:id="1" w:name="_Toc473540486"/>
-      <w:bookmarkStart w:id="2" w:name="_Toc477712556"/>
+      <w:bookmarkStart w:id="2" w:name="_Toc477778884"/>
       <w:r>
         <w:rPr>
           <w:b/>
@@ -447,21 +447,7 @@
               <w:rPr>
                 <w:rFonts w:ascii="AvantGarde" w:hAnsi="AvantGarde" w:cs="Arial"/>
               </w:rPr>
-              <w:t xml:space="preserve">for </w:t>
-            </w:r>
-            <w:proofErr w:type="spellStart"/>
-            <w:r>
-              <w:rPr>
-                <w:rFonts w:ascii="AvantGarde" w:hAnsi="AvantGarde" w:cs="Arial"/>
-              </w:rPr>
-              <w:t>Samuda</w:t>
-            </w:r>
-            <w:proofErr w:type="spellEnd"/>
-            <w:r>
-              <w:rPr>
-                <w:rFonts w:ascii="AvantGarde" w:hAnsi="AvantGarde" w:cs="Arial"/>
-              </w:rPr>
-              <w:t xml:space="preserve"> Chemicals Ltd.</w:t>
+              <w:t>for Samuda Chemicals Ltd.</w:t>
             </w:r>
           </w:p>
         </w:tc>
@@ -696,21 +682,7 @@
               <w:rPr>
                 <w:rFonts w:ascii="AvantGarde" w:hAnsi="AvantGarde" w:cs="Arial"/>
               </w:rPr>
-              <w:t xml:space="preserve">Md. </w:t>
-            </w:r>
-            <w:proofErr w:type="spellStart"/>
-            <w:r>
-              <w:rPr>
-                <w:rFonts w:ascii="AvantGarde" w:hAnsi="AvantGarde" w:cs="Arial"/>
-              </w:rPr>
-              <w:t>Mahfuzur</w:t>
-            </w:r>
-            <w:proofErr w:type="spellEnd"/>
-            <w:r>
-              <w:rPr>
-                <w:rFonts w:ascii="AvantGarde" w:hAnsi="AvantGarde" w:cs="Arial"/>
-              </w:rPr>
-              <w:t xml:space="preserve"> Rahman</w:t>
+              <w:t>Md. Mahfuzur Rahman</w:t>
             </w:r>
           </w:p>
         </w:tc>
@@ -827,21 +799,12 @@
                 <w:sz w:val="20"/>
               </w:rPr>
             </w:pPr>
-            <w:proofErr w:type="spellStart"/>
             <w:r>
               <w:rPr>
                 <w:rFonts w:ascii="AvantGarde" w:hAnsi="AvantGarde" w:cs="Arial"/>
                 <w:sz w:val="20"/>
               </w:rPr>
-              <w:t>Matiar</w:t>
-            </w:r>
-            <w:proofErr w:type="spellEnd"/>
-            <w:r>
-              <w:rPr>
-                <w:rFonts w:ascii="AvantGarde" w:hAnsi="AvantGarde" w:cs="Arial"/>
-                <w:sz w:val="20"/>
-              </w:rPr>
-              <w:t xml:space="preserve"> Rahman</w:t>
+              <w:t>Matiar Rahman</w:t>
             </w:r>
           </w:p>
         </w:tc>
@@ -1075,19 +1038,11 @@
           <w:lang w:val="en-GB"/>
         </w:rPr>
       </w:pPr>
-      <w:proofErr w:type="spellStart"/>
       <w:r>
         <w:rPr>
           <w:rFonts w:ascii="AvantGarde" w:hAnsi="AvantGarde" w:cs="Arial"/>
         </w:rPr>
-        <w:t>Samuda</w:t>
-      </w:r>
-      <w:proofErr w:type="spellEnd"/>
-      <w:r>
-        <w:rPr>
-          <w:rFonts w:ascii="AvantGarde" w:hAnsi="AvantGarde" w:cs="Arial"/>
-        </w:rPr>
-        <w:t xml:space="preserve"> Chemicals Ltd.</w:t>
+        <w:t>Samuda Chemicals Ltd.</w:t>
       </w:r>
       <w:r>
         <w:rPr>
@@ -1513,16 +1468,8 @@
           <w:rFonts w:ascii="AvantGarde" w:hAnsi="AvantGarde"/>
         </w:rPr>
         <w:tab/>
-        <w:t xml:space="preserve"> </w:t>
-      </w:r>
-      <w:proofErr w:type="spellStart"/>
-      <w:r>
-        <w:rPr>
-          <w:rFonts w:ascii="AvantGarde" w:hAnsi="AvantGarde"/>
-        </w:rPr>
-        <w:t>Signature</w:t>
-      </w:r>
-      <w:proofErr w:type="spellEnd"/>
+        <w:t xml:space="preserve"> Signature</w:t>
+      </w:r>
     </w:p>
     <w:p>
       <w:pPr>
@@ -1546,7 +1493,7 @@
       </w:pPr>
       <w:bookmarkStart w:id="3" w:name="_Toc314731208"/>
       <w:bookmarkStart w:id="4" w:name="_Toc472603722"/>
-      <w:bookmarkStart w:id="5" w:name="_Toc477712557"/>
+      <w:bookmarkStart w:id="5" w:name="_Toc477778885"/>
       <w:r>
         <w:rPr>
           <w:b/>
@@ -2255,7 +2202,7 @@
           <w:r>
             <w:fldChar w:fldCharType="separate"/>
           </w:r>
-          <w:hyperlink w:anchor="_Toc477712556" w:history="1">
+          <w:hyperlink w:anchor="_Toc477778884" w:history="1">
             <w:r>
               <w:rPr>
                 <w:rStyle w:val="Hyperlink"/>
@@ -2299,7 +2246,7 @@
                 <w:noProof/>
                 <w:webHidden/>
               </w:rPr>
-              <w:instrText xml:space="preserve"> PAGEREF _Toc477712556 \h </w:instrText>
+              <w:instrText xml:space="preserve"> PAGEREF _Toc477778884 \h </w:instrText>
             </w:r>
             <w:r>
               <w:rPr>
@@ -2343,7 +2290,7 @@
               <w:color w:val="auto"/>
             </w:rPr>
           </w:pPr>
-          <w:hyperlink w:anchor="_Toc477712557" w:history="1">
+          <w:hyperlink w:anchor="_Toc477778885" w:history="1">
             <w:r>
               <w:rPr>
                 <w:rStyle w:val="Hyperlink"/>
@@ -2387,7 +2334,7 @@
                 <w:noProof/>
                 <w:webHidden/>
               </w:rPr>
-              <w:instrText xml:space="preserve"> PAGEREF _Toc477712557 \h </w:instrText>
+              <w:instrText xml:space="preserve"> PAGEREF _Toc477778885 \h </w:instrText>
             </w:r>
             <w:r>
               <w:rPr>
@@ -2431,7 +2378,7 @@
               <w:color w:val="auto"/>
             </w:rPr>
           </w:pPr>
-          <w:hyperlink w:anchor="_Toc477712558" w:history="1">
+          <w:hyperlink w:anchor="_Toc477778886" w:history="1">
             <w:r>
               <w:rPr>
                 <w:rStyle w:val="Hyperlink"/>
@@ -2475,7 +2422,7 @@
                 <w:noProof/>
                 <w:webHidden/>
               </w:rPr>
-              <w:instrText xml:space="preserve"> PAGEREF _Toc477712558 \h </w:instrText>
+              <w:instrText xml:space="preserve"> PAGEREF _Toc477778886 \h </w:instrText>
             </w:r>
             <w:r>
               <w:rPr>
@@ -2518,7 +2465,7 @@
               <w:color w:val="auto"/>
             </w:rPr>
           </w:pPr>
-          <w:hyperlink w:anchor="_Toc477712559" w:history="1">
+          <w:hyperlink w:anchor="_Toc477778887" w:history="1">
             <w:r>
               <w:rPr>
                 <w:rStyle w:val="Hyperlink"/>
@@ -2546,7 +2493,7 @@
                 <w:noProof/>
                 <w:webHidden/>
               </w:rPr>
-              <w:instrText xml:space="preserve"> PAGEREF _Toc477712559 \h </w:instrText>
+              <w:instrText xml:space="preserve"> PAGEREF _Toc477778887 \h </w:instrText>
             </w:r>
             <w:r>
               <w:rPr>
@@ -2590,7 +2537,7 @@
               <w:color w:val="auto"/>
             </w:rPr>
           </w:pPr>
-          <w:hyperlink w:anchor="_Toc477712560" w:history="1">
+          <w:hyperlink w:anchor="_Toc477778888" w:history="1">
             <w:r>
               <w:rPr>
                 <w:rStyle w:val="Hyperlink"/>
@@ -2605,7 +2552,7 @@
                 <w:noProof/>
                 <w:color w:val="auto"/>
               </w:rPr>
-              <w:tab/>
+              <w:t xml:space="preserve">    </w:t>
             </w:r>
             <w:r>
               <w:rPr>
@@ -2634,7 +2581,7 @@
                 <w:noProof/>
                 <w:webHidden/>
               </w:rPr>
-              <w:instrText xml:space="preserve"> PAGEREF _Toc477712560 \h </w:instrText>
+              <w:instrText xml:space="preserve"> PAGEREF _Toc477778888 \h </w:instrText>
             </w:r>
             <w:r>
               <w:rPr>
@@ -2677,7 +2624,7 @@
               <w:color w:val="auto"/>
             </w:rPr>
           </w:pPr>
-          <w:hyperlink w:anchor="_Toc477712561" w:history="1">
+          <w:hyperlink w:anchor="_Toc477778889" w:history="1">
             <w:r>
               <w:rPr>
                 <w:rStyle w:val="Hyperlink"/>
@@ -2705,7 +2652,7 @@
                 <w:noProof/>
                 <w:webHidden/>
               </w:rPr>
-              <w:instrText xml:space="preserve"> PAGEREF _Toc477712561 \h </w:instrText>
+              <w:instrText xml:space="preserve"> PAGEREF _Toc477778889 \h </w:instrText>
             </w:r>
             <w:r>
               <w:rPr>
@@ -2748,14 +2695,14 @@
               <w:color w:val="auto"/>
             </w:rPr>
           </w:pPr>
-          <w:hyperlink w:anchor="_Toc477712562" w:history="1">
+          <w:hyperlink w:anchor="_Toc477778890" w:history="1">
             <w:r>
               <w:rPr>
                 <w:rStyle w:val="Hyperlink"/>
                 <w:b/>
                 <w:noProof/>
               </w:rPr>
-              <w:t>3.0.2 Purchase Requisition</w:t>
+              <w:t>3.0.1 Purchase Requisition</w:t>
             </w:r>
             <w:r>
               <w:rPr>
@@ -2776,7 +2723,7 @@
                 <w:noProof/>
                 <w:webHidden/>
               </w:rPr>
-              <w:instrText xml:space="preserve"> PAGEREF _Toc477712562 \h </w:instrText>
+              <w:instrText xml:space="preserve"> PAGEREF _Toc477778890 \h </w:instrText>
             </w:r>
             <w:r>
               <w:rPr>
@@ -2819,14 +2766,14 @@
               <w:color w:val="auto"/>
             </w:rPr>
           </w:pPr>
-          <w:hyperlink w:anchor="_Toc477712563" w:history="1">
+          <w:hyperlink w:anchor="_Toc477778891" w:history="1">
             <w:r>
               <w:rPr>
                 <w:rStyle w:val="Hyperlink"/>
                 <w:b/>
                 <w:noProof/>
               </w:rPr>
-              <w:t>3.0.3 Receive Quotation details</w:t>
+              <w:t>3.0.2 Receive Quotation details</w:t>
             </w:r>
             <w:r>
               <w:rPr>
@@ -2847,7 +2794,7 @@
                 <w:noProof/>
                 <w:webHidden/>
               </w:rPr>
-              <w:instrText xml:space="preserve"> PAGEREF _Toc477712563 \h </w:instrText>
+              <w:instrText xml:space="preserve"> PAGEREF _Toc477778891 \h </w:instrText>
             </w:r>
             <w:r>
               <w:rPr>
@@ -2890,7 +2837,7 @@
               <w:color w:val="auto"/>
             </w:rPr>
           </w:pPr>
-          <w:hyperlink w:anchor="_Toc477712564" w:history="1">
+          <w:hyperlink w:anchor="_Toc477778892" w:history="1">
             <w:r>
               <w:rPr>
                 <w:rStyle w:val="Hyperlink"/>
@@ -2918,7 +2865,7 @@
                 <w:noProof/>
                 <w:webHidden/>
               </w:rPr>
-              <w:instrText xml:space="preserve"> PAGEREF _Toc477712564 \h </w:instrText>
+              <w:instrText xml:space="preserve"> PAGEREF _Toc477778892 \h </w:instrText>
             </w:r>
             <w:r>
               <w:rPr>
@@ -2961,14 +2908,30 @@
               <w:color w:val="auto"/>
             </w:rPr>
           </w:pPr>
-          <w:hyperlink w:anchor="_Toc477712565" w:history="1">
+          <w:hyperlink w:anchor="_Toc477778893" w:history="1">
             <w:r>
               <w:rPr>
                 <w:rStyle w:val="Hyperlink"/>
                 <w:b/>
                 <w:noProof/>
               </w:rPr>
-              <w:t>4.0 Conclusion</w:t>
+              <w:t xml:space="preserve">4.0 </w:t>
+            </w:r>
+            <w:r>
+              <w:rPr>
+                <w:rStyle w:val="Hyperlink"/>
+                <w:b/>
+                <w:noProof/>
+              </w:rPr>
+              <w:t xml:space="preserve"> </w:t>
+            </w:r>
+            <w:r>
+              <w:rPr>
+                <w:rStyle w:val="Hyperlink"/>
+                <w:b/>
+                <w:noProof/>
+              </w:rPr>
+              <w:t>Conclusion</w:t>
             </w:r>
             <w:r>
               <w:rPr>
@@ -2989,7 +2952,7 @@
                 <w:noProof/>
                 <w:webHidden/>
               </w:rPr>
-              <w:instrText xml:space="preserve"> PAGEREF _Toc477712565 \h </w:instrText>
+              <w:instrText xml:space="preserve"> PAGEREF _Toc477778893 \h </w:instrText>
             </w:r>
             <w:r>
               <w:rPr>
@@ -3032,14 +2995,30 @@
               <w:color w:val="auto"/>
             </w:rPr>
           </w:pPr>
-          <w:hyperlink w:anchor="_Toc477712566" w:history="1">
+          <w:hyperlink w:anchor="_Toc477778894" w:history="1">
             <w:r>
               <w:rPr>
                 <w:rStyle w:val="Hyperlink"/>
                 <w:b/>
                 <w:noProof/>
               </w:rPr>
-              <w:t>5. To be Determined</w:t>
+              <w:t>5.</w:t>
+            </w:r>
+            <w:r>
+              <w:rPr>
+                <w:rStyle w:val="Hyperlink"/>
+                <w:b/>
+                <w:noProof/>
+              </w:rPr>
+              <w:t xml:space="preserve">0 </w:t>
+            </w:r>
+            <w:r>
+              <w:rPr>
+                <w:rStyle w:val="Hyperlink"/>
+                <w:b/>
+                <w:noProof/>
+              </w:rPr>
+              <w:t xml:space="preserve"> To be Determined</w:t>
             </w:r>
             <w:r>
               <w:rPr>
@@ -3060,7 +3039,7 @@
                 <w:noProof/>
                 <w:webHidden/>
               </w:rPr>
-              <w:instrText xml:space="preserve"> PAGEREF _Toc477712566 \h </w:instrText>
+              <w:instrText xml:space="preserve"> PAGEREF _Toc477778894 \h </w:instrText>
             </w:r>
             <w:r>
               <w:rPr>
@@ -3190,7 +3169,7 @@
         </w:rPr>
       </w:pPr>
       <w:bookmarkStart w:id="6" w:name="_Toc472603723"/>
-      <w:bookmarkStart w:id="7" w:name="_Toc477712558"/>
+      <w:bookmarkStart w:id="7" w:name="_Toc477778886"/>
       <w:r>
         <w:rPr>
           <w:b/>
@@ -3209,7 +3188,7 @@
         </w:rPr>
       </w:pPr>
       <w:bookmarkStart w:id="8" w:name="_Toc472603724"/>
-      <w:bookmarkStart w:id="9" w:name="_Toc477712559"/>
+      <w:bookmarkStart w:id="9" w:name="_Toc477778887"/>
       <w:r>
         <w:rPr>
           <w:b/>
@@ -3329,7 +3308,7 @@
         </w:rPr>
       </w:pPr>
       <w:bookmarkStart w:id="10" w:name="_Toc472603725"/>
-      <w:bookmarkStart w:id="11" w:name="_Toc477712560"/>
+      <w:bookmarkStart w:id="11" w:name="_Toc477778888"/>
       <w:r>
         <w:rPr>
           <w:b/>
@@ -3482,6 +3461,12 @@
     <w:p>
       <w:pPr>
         <w:jc w:val="center"/>
+        <w:rPr>
+          <w:rFonts w:ascii="Times New Roman" w:hAnsi="Times New Roman" w:cs="Times New Roman"/>
+          <w:b/>
+          <w:sz w:val="24"/>
+          <w:szCs w:val="24"/>
+        </w:rPr>
       </w:pPr>
       <w:r>
         <w:rPr>
@@ -3537,6 +3522,11 @@
           </wp:inline>
         </w:drawing>
       </w:r>
+    </w:p>
+    <w:p>
+      <w:pPr>
+        <w:jc w:val="center"/>
+      </w:pPr>
       <w:r>
         <w:rPr>
           <w:rFonts w:ascii="Times New Roman" w:hAnsi="Times New Roman" w:cs="Times New Roman"/>
@@ -3626,27 +3616,7 @@
           <w:szCs w:val="24"/>
           <w:shd w:val="clear" w:color="auto" w:fill="FFFFFF"/>
         </w:rPr>
-        <w:t xml:space="preserve">urement Management Process, </w:t>
-      </w:r>
-      <w:proofErr w:type="spellStart"/>
-      <w:r>
-        <w:rPr>
-          <w:rFonts w:ascii="Times New Roman" w:hAnsi="Times New Roman" w:cs="Times New Roman"/>
-          <w:sz w:val="24"/>
-          <w:szCs w:val="24"/>
-          <w:shd w:val="clear" w:color="auto" w:fill="FFFFFF"/>
-        </w:rPr>
-        <w:t>Samuda</w:t>
-      </w:r>
-      <w:proofErr w:type="spellEnd"/>
-      <w:r>
-        <w:rPr>
-          <w:rFonts w:ascii="Times New Roman" w:hAnsi="Times New Roman" w:cs="Times New Roman"/>
-          <w:sz w:val="24"/>
-          <w:szCs w:val="24"/>
-          <w:shd w:val="clear" w:color="auto" w:fill="FFFFFF"/>
-        </w:rPr>
-        <w:t xml:space="preserve"> </w:t>
+        <w:t xml:space="preserve">urement Management Process, Samuda </w:t>
       </w:r>
       <w:r>
         <w:rPr>
@@ -4382,10 +4352,17 @@
     </w:p>
     <w:p>
       <w:pPr>
+        <w:pStyle w:val="ListParagraph"/>
+        <w:numPr>
+          <w:ilvl w:val="0"/>
+          <w:numId w:val="15"/>
+        </w:numPr>
         <w:spacing w:line="276" w:lineRule="auto"/>
-        <w:jc w:val="both"/>
-        <w:rPr>
-          <w:rFonts w:ascii="Times New Roman" w:hAnsi="Times New Roman" w:cs="Times New Roman"/>
+        <w:ind w:left="180" w:hanging="90"/>
+        <w:jc w:val="both"/>
+        <w:rPr>
+          <w:rFonts w:ascii="Times New Roman" w:hAnsi="Times New Roman" w:cs="Times New Roman"/>
+          <w:b/>
           <w:sz w:val="24"/>
           <w:szCs w:val="24"/>
         </w:rPr>
@@ -4417,35 +4394,49 @@
         <w:jc w:val="both"/>
         <w:textAlignment w:val="baseline"/>
       </w:pPr>
-      <w:proofErr w:type="spellStart"/>
-      <w:r>
-        <w:t>Samuda</w:t>
-      </w:r>
-      <w:proofErr w:type="spellEnd"/>
-      <w:r>
-        <w:t xml:space="preserve"> </w:t>
-      </w:r>
-      <w:r>
-        <w:t xml:space="preserve">can make a cash purchase using either cash or </w:t>
-      </w:r>
-      <w:proofErr w:type="spellStart"/>
-      <w:r>
-        <w:t>cheque</w:t>
-      </w:r>
-      <w:proofErr w:type="spellEnd"/>
-      <w:r>
-        <w:t>. The payment to the supplier is immediate, there is no credit given by the supplier for the goods.</w:t>
-      </w:r>
-      <w:r>
-        <w:t xml:space="preserve"> This case usually arises when product price is unknown. When </w:t>
-      </w:r>
-      <w:proofErr w:type="spellStart"/>
-      <w:r>
-        <w:t>Samuda</w:t>
-      </w:r>
-      <w:proofErr w:type="spellEnd"/>
-      <w:r>
-        <w:t xml:space="preserve"> will have cash purchase, it will have Purchase Requisition (PR) only and there will be no Purchase Order (PO).</w:t>
+      <w:r>
+        <w:t xml:space="preserve">Samuda </w:t>
+      </w:r>
+      <w:r>
+        <w:t>can make a cash purchase using either cash or cheque. The payment to the supplier is immediate, there is no credit given by the supplier for the goods.</w:t>
+      </w:r>
+      <w:r>
+        <w:t xml:space="preserve"> This case usually arises when product price is unknown. When Samuda will have cash purchase, it will have Purchase Requisition (PR) only and there will be no Purchase Order (PO).</w:t>
+      </w:r>
+    </w:p>
+    <w:p>
+      <w:pPr>
+        <w:pStyle w:val="NormalWeb"/>
+        <w:numPr>
+          <w:ilvl w:val="0"/>
+          <w:numId w:val="15"/>
+        </w:numPr>
+        <w:shd w:val="clear" w:color="auto" w:fill="FFFFFF"/>
+        <w:spacing w:before="0" w:beforeAutospacing="0" w:after="225" w:afterAutospacing="0"/>
+        <w:ind w:left="270" w:hanging="90"/>
+        <w:jc w:val="both"/>
+        <w:textAlignment w:val="baseline"/>
+        <w:rPr>
+          <w:b/>
+        </w:rPr>
+      </w:pPr>
+      <w:r>
+        <w:rPr>
+          <w:b/>
+        </w:rPr>
+        <w:t xml:space="preserve">Factory </w:t>
+      </w:r>
+      <w:r>
+        <w:rPr>
+          <w:b/>
+        </w:rPr>
+        <w:t>Purchase</w:t>
+      </w:r>
+      <w:r>
+        <w:rPr>
+          <w:b/>
+        </w:rPr>
+        <w:t xml:space="preserve"> Goods</w:t>
       </w:r>
     </w:p>
     <w:p>
@@ -4455,36 +4446,6 @@
         <w:spacing w:before="0" w:beforeAutospacing="0" w:after="225" w:afterAutospacing="0"/>
         <w:jc w:val="both"/>
         <w:textAlignment w:val="baseline"/>
-        <w:rPr>
-          <w:b/>
-        </w:rPr>
-      </w:pPr>
-      <w:r>
-        <w:rPr>
-          <w:b/>
-        </w:rPr>
-        <w:t xml:space="preserve">Factory </w:t>
-      </w:r>
-      <w:r>
-        <w:rPr>
-          <w:b/>
-        </w:rPr>
-        <w:t>Purchase</w:t>
-      </w:r>
-      <w:r>
-        <w:rPr>
-          <w:b/>
-        </w:rPr>
-        <w:t xml:space="preserve"> Goods</w:t>
-      </w:r>
-    </w:p>
-    <w:p>
-      <w:pPr>
-        <w:pStyle w:val="NormalWeb"/>
-        <w:shd w:val="clear" w:color="auto" w:fill="FFFFFF"/>
-        <w:spacing w:before="0" w:beforeAutospacing="0" w:after="225" w:afterAutospacing="0"/>
-        <w:jc w:val="both"/>
-        <w:textAlignment w:val="baseline"/>
       </w:pPr>
       <w:r>
         <w:t xml:space="preserve">There might be cases when factory will buy its goods. In this scenario there will be have PR for buying goods. Purchase Order (PO) will </w:t>
@@ -4512,7 +4473,7 @@
         <w:pStyle w:val="Heading1"/>
       </w:pPr>
       <w:hyperlink r:id="rId11"/>
-      <w:bookmarkStart w:id="12" w:name="_Toc477712561"/>
+      <w:bookmarkStart w:id="12" w:name="_Toc477778889"/>
       <w:r>
         <w:rPr>
           <w:b/>
@@ -4620,7 +4581,7 @@
           <w:b/>
         </w:rPr>
       </w:pPr>
-      <w:bookmarkStart w:id="13" w:name="_Toc477712562"/>
+      <w:bookmarkStart w:id="13" w:name="_Toc477778890"/>
       <w:r>
         <w:rPr>
           <w:b/>
@@ -4865,10 +4826,10 @@
             <v:path o:extrusionok="f" gradientshapeok="t" o:connecttype="rect"/>
             <o:lock v:ext="edit" aspectratio="t"/>
           </v:shapetype>
-          <v:shape id="_x0000_i1025" type="#_x0000_t75" style="width:466.5pt;height:388.5pt" o:ole="">
+          <v:shape id="_x0000_i1025" type="#_x0000_t75" style="width:466.35pt;height:388.45pt" o:ole="">
             <v:imagedata r:id="rId12" o:title=""/>
           </v:shape>
-          <o:OLEObject Type="Embed" ProgID="Visio.Drawing.11" ShapeID="_x0000_i1025" DrawAspect="Content" ObjectID="_1551454528" r:id="rId13"/>
+          <o:OLEObject Type="Embed" ProgID="Visio.Drawing.11" ShapeID="_x0000_i1025" DrawAspect="Content" ObjectID="_1551520757" r:id="rId13"/>
         </w:object>
       </w:r>
     </w:p>
@@ -4908,7 +4869,7 @@
         </w:rPr>
       </w:pPr>
       <w:bookmarkStart w:id="14" w:name="_Toc466387725"/>
-      <w:bookmarkStart w:id="15" w:name="_Toc477712563"/>
+      <w:bookmarkStart w:id="15" w:name="_Toc477778891"/>
       <w:r>
         <w:rPr>
           <w:b/>
@@ -5226,7 +5187,7 @@
           <w:b/>
         </w:rPr>
       </w:pPr>
-      <w:bookmarkStart w:id="16" w:name="_Toc477712564"/>
+      <w:bookmarkStart w:id="16" w:name="_Toc477778892"/>
       <w:r>
         <w:rPr>
           <w:b/>
@@ -5545,10 +5506,10 @@
       </w:pPr>
       <w:r>
         <w:object w:dxaOrig="10974" w:dyaOrig="8686">
-          <v:shape id="_x0000_i1026" type="#_x0000_t75" style="width:468.75pt;height:405.75pt" o:ole="">
+          <v:shape id="_x0000_i1026" type="#_x0000_t75" style="width:468.85pt;height:406.05pt" o:ole="">
             <v:imagedata r:id="rId15" o:title=""/>
           </v:shape>
-          <o:OLEObject Type="Embed" ProgID="Visio.Drawing.11" ShapeID="_x0000_i1026" DrawAspect="Content" ObjectID="_1551454529" r:id="rId16"/>
+          <o:OLEObject Type="Embed" ProgID="Visio.Drawing.11" ShapeID="_x0000_i1026" DrawAspect="Content" ObjectID="_1551520758" r:id="rId16"/>
         </w:object>
       </w:r>
     </w:p>
@@ -5638,7 +5599,7 @@
           <w:szCs w:val="36"/>
         </w:rPr>
       </w:pPr>
-      <w:bookmarkStart w:id="17" w:name="_Toc477712565"/>
+      <w:bookmarkStart w:id="17" w:name="_Toc477778893"/>
       <w:r>
         <w:rPr>
           <w:b/>
@@ -5836,8 +5797,6 @@
           <w:szCs w:val="24"/>
         </w:rPr>
       </w:pPr>
-      <w:bookmarkStart w:id="18" w:name="_GoBack"/>
-      <w:bookmarkEnd w:id="18"/>
     </w:p>
     <w:p>
       <w:pPr>
@@ -5854,8 +5813,8 @@
           <w:b/>
         </w:rPr>
       </w:pPr>
-      <w:bookmarkStart w:id="19" w:name="_Toc473540526"/>
-      <w:bookmarkStart w:id="20" w:name="_Toc477712566"/>
+      <w:bookmarkStart w:id="18" w:name="_Toc473540526"/>
+      <w:bookmarkStart w:id="19" w:name="_Toc477778894"/>
       <w:r>
         <w:rPr>
           <w:b/>
@@ -5867,24 +5826,22 @@
         <w:rPr>
           <w:b/>
         </w:rPr>
-        <w:t xml:space="preserve">. </w:t>
-      </w:r>
-      <w:proofErr w:type="gramStart"/>
+        <w:t>.</w:t>
+      </w:r>
       <w:r>
         <w:rPr>
           <w:b/>
         </w:rPr>
-        <w:t>To</w:t>
-      </w:r>
-      <w:proofErr w:type="gramEnd"/>
+        <w:t>0</w:t>
+      </w:r>
       <w:r>
         <w:rPr>
           <w:b/>
         </w:rPr>
-        <w:t xml:space="preserve"> be Determined</w:t>
-      </w:r>
+        <w:t xml:space="preserve"> To be Determined</w:t>
+      </w:r>
+      <w:bookmarkEnd w:id="18"/>
       <w:bookmarkEnd w:id="19"/>
-      <w:bookmarkEnd w:id="20"/>
     </w:p>
     <w:p>
       <w:pPr>
@@ -5942,6 +5899,8 @@
           <w:szCs w:val="24"/>
         </w:rPr>
       </w:pPr>
+      <w:bookmarkStart w:id="20" w:name="_GoBack"/>
+      <w:bookmarkEnd w:id="20"/>
     </w:p>
     <w:p>
       <w:pPr>
@@ -6188,19 +6147,11 @@
           <w:lang w:val="en-GB"/>
         </w:rPr>
       </w:pPr>
-      <w:proofErr w:type="spellStart"/>
       <w:r>
         <w:rPr>
           <w:rFonts w:ascii="AvantGarde" w:hAnsi="AvantGarde" w:cs="Arial"/>
         </w:rPr>
-        <w:t>Samuda</w:t>
-      </w:r>
-      <w:proofErr w:type="spellEnd"/>
-      <w:r>
-        <w:rPr>
-          <w:rFonts w:ascii="AvantGarde" w:hAnsi="AvantGarde" w:cs="Arial"/>
-        </w:rPr>
-        <w:t xml:space="preserve"> Chemicals Ltd.</w:t>
+        <w:t>Samuda Chemicals Ltd.</w:t>
       </w:r>
       <w:r>
         <w:rPr>
@@ -6626,16 +6577,8 @@
           <w:rFonts w:ascii="AvantGarde" w:hAnsi="AvantGarde"/>
         </w:rPr>
         <w:tab/>
-        <w:t xml:space="preserve"> </w:t>
-      </w:r>
-      <w:proofErr w:type="spellStart"/>
-      <w:r>
-        <w:rPr>
-          <w:rFonts w:ascii="AvantGarde" w:hAnsi="AvantGarde"/>
-        </w:rPr>
-        <w:t>Signature</w:t>
-      </w:r>
-      <w:proofErr w:type="spellEnd"/>
+        <w:t xml:space="preserve"> Signature</w:t>
+      </w:r>
     </w:p>
     <w:p>
       <w:pPr>
@@ -6786,7 +6729,6 @@
       </w:tabs>
       <w:spacing w:before="720"/>
     </w:pPr>
-    <w:proofErr w:type="spellStart"/>
     <w:r>
       <w:rPr>
         <w:rFonts w:ascii="Arial" w:eastAsia="Arial" w:hAnsi="Arial" w:cs="Arial"/>
@@ -6794,17 +6736,7 @@
         <w:sz w:val="18"/>
         <w:szCs w:val="18"/>
       </w:rPr>
-      <w:t>Samuda</w:t>
-    </w:r>
-    <w:proofErr w:type="spellEnd"/>
-    <w:r>
-      <w:rPr>
-        <w:rFonts w:ascii="Arial" w:eastAsia="Arial" w:hAnsi="Arial" w:cs="Arial"/>
-        <w:b/>
-        <w:sz w:val="18"/>
-        <w:szCs w:val="18"/>
-      </w:rPr>
-      <w:t xml:space="preserve"> Chemicals</w:t>
+      <w:t>Samuda Chemicals</w:t>
     </w:r>
     <w:r>
       <w:rPr>
@@ -7566,6 +7498,92 @@
     </w:lvl>
   </w:abstractNum>
   <w:abstractNum w:abstractNumId="7">
+    <w:nsid w:val="30875A33"/>
+    <w:multiLevelType w:val="hybridMultilevel"/>
+    <w:tmpl w:val="42CE2AD8"/>
+    <w:lvl w:ilvl="0" w:tplc="0409001B">
+      <w:start w:val="1"/>
+      <w:numFmt w:val="lowerRoman"/>
+      <w:lvlText w:val="%1."/>
+      <w:lvlJc w:val="right"/>
+      <w:pPr>
+        <w:ind w:left="720" w:hanging="360"/>
+      </w:pPr>
+    </w:lvl>
+    <w:lvl w:ilvl="1" w:tplc="04090019" w:tentative="1">
+      <w:start w:val="1"/>
+      <w:numFmt w:val="lowerLetter"/>
+      <w:lvlText w:val="%2."/>
+      <w:lvlJc w:val="left"/>
+      <w:pPr>
+        <w:ind w:left="1440" w:hanging="360"/>
+      </w:pPr>
+    </w:lvl>
+    <w:lvl w:ilvl="2" w:tplc="0409001B" w:tentative="1">
+      <w:start w:val="1"/>
+      <w:numFmt w:val="lowerRoman"/>
+      <w:lvlText w:val="%3."/>
+      <w:lvlJc w:val="right"/>
+      <w:pPr>
+        <w:ind w:left="2160" w:hanging="180"/>
+      </w:pPr>
+    </w:lvl>
+    <w:lvl w:ilvl="3" w:tplc="0409000F" w:tentative="1">
+      <w:start w:val="1"/>
+      <w:numFmt w:val="decimal"/>
+      <w:lvlText w:val="%4."/>
+      <w:lvlJc w:val="left"/>
+      <w:pPr>
+        <w:ind w:left="2880" w:hanging="360"/>
+      </w:pPr>
+    </w:lvl>
+    <w:lvl w:ilvl="4" w:tplc="04090019" w:tentative="1">
+      <w:start w:val="1"/>
+      <w:numFmt w:val="lowerLetter"/>
+      <w:lvlText w:val="%5."/>
+      <w:lvlJc w:val="left"/>
+      <w:pPr>
+        <w:ind w:left="3600" w:hanging="360"/>
+      </w:pPr>
+    </w:lvl>
+    <w:lvl w:ilvl="5" w:tplc="0409001B" w:tentative="1">
+      <w:start w:val="1"/>
+      <w:numFmt w:val="lowerRoman"/>
+      <w:lvlText w:val="%6."/>
+      <w:lvlJc w:val="right"/>
+      <w:pPr>
+        <w:ind w:left="4320" w:hanging="180"/>
+      </w:pPr>
+    </w:lvl>
+    <w:lvl w:ilvl="6" w:tplc="0409000F" w:tentative="1">
+      <w:start w:val="1"/>
+      <w:numFmt w:val="decimal"/>
+      <w:lvlText w:val="%7."/>
+      <w:lvlJc w:val="left"/>
+      <w:pPr>
+        <w:ind w:left="5040" w:hanging="360"/>
+      </w:pPr>
+    </w:lvl>
+    <w:lvl w:ilvl="7" w:tplc="04090019" w:tentative="1">
+      <w:start w:val="1"/>
+      <w:numFmt w:val="lowerLetter"/>
+      <w:lvlText w:val="%8."/>
+      <w:lvlJc w:val="left"/>
+      <w:pPr>
+        <w:ind w:left="5760" w:hanging="360"/>
+      </w:pPr>
+    </w:lvl>
+    <w:lvl w:ilvl="8" w:tplc="0409001B" w:tentative="1">
+      <w:start w:val="1"/>
+      <w:numFmt w:val="lowerRoman"/>
+      <w:lvlText w:val="%9."/>
+      <w:lvlJc w:val="right"/>
+      <w:pPr>
+        <w:ind w:left="6480" w:hanging="180"/>
+      </w:pPr>
+    </w:lvl>
+  </w:abstractNum>
+  <w:abstractNum w:abstractNumId="8">
     <w:nsid w:val="3FB54FD1"/>
     <w:multiLevelType w:val="hybridMultilevel"/>
     <w:tmpl w:val="9CDC2530"/>
@@ -7651,7 +7669,7 @@
       </w:pPr>
     </w:lvl>
   </w:abstractNum>
-  <w:abstractNum w:abstractNumId="8">
+  <w:abstractNum w:abstractNumId="9">
     <w:nsid w:val="40302C02"/>
     <w:multiLevelType w:val="hybridMultilevel"/>
     <w:tmpl w:val="0088DC8A"/>
@@ -7764,7 +7782,7 @@
       </w:rPr>
     </w:lvl>
   </w:abstractNum>
-  <w:abstractNum w:abstractNumId="9">
+  <w:abstractNum w:abstractNumId="10">
     <w:nsid w:val="4AE16243"/>
     <w:multiLevelType w:val="hybridMultilevel"/>
     <w:tmpl w:val="53BE0B6A"/>
@@ -7853,7 +7871,7 @@
       </w:pPr>
     </w:lvl>
   </w:abstractNum>
-  <w:abstractNum w:abstractNumId="10">
+  <w:abstractNum w:abstractNumId="11">
     <w:nsid w:val="50D11E4F"/>
     <w:multiLevelType w:val="multilevel"/>
     <w:tmpl w:val="D4E62CAA"/>
@@ -8002,7 +8020,7 @@
       </w:rPr>
     </w:lvl>
   </w:abstractNum>
-  <w:abstractNum w:abstractNumId="11">
+  <w:abstractNum w:abstractNumId="12">
     <w:nsid w:val="598502D6"/>
     <w:multiLevelType w:val="multilevel"/>
     <w:tmpl w:val="066A854C"/>
@@ -8115,7 +8133,7 @@
       </w:rPr>
     </w:lvl>
   </w:abstractNum>
-  <w:abstractNum w:abstractNumId="12">
+  <w:abstractNum w:abstractNumId="13">
     <w:nsid w:val="730007D2"/>
     <w:multiLevelType w:val="hybridMultilevel"/>
     <w:tmpl w:val="5E2E642A"/>
@@ -8228,7 +8246,7 @@
       </w:rPr>
     </w:lvl>
   </w:abstractNum>
-  <w:abstractNum w:abstractNumId="13">
+  <w:abstractNum w:abstractNumId="14">
     <w:nsid w:val="77B95427"/>
     <w:multiLevelType w:val="multilevel"/>
     <w:tmpl w:val="3F32CA6E"/>
@@ -8381,13 +8399,13 @@
     <w:abstractNumId w:val="6"/>
   </w:num>
   <w:num w:numId="2">
+    <w:abstractNumId w:val="12"/>
+  </w:num>
+  <w:num w:numId="3">
     <w:abstractNumId w:val="11"/>
   </w:num>
-  <w:num w:numId="3">
-    <w:abstractNumId w:val="10"/>
-  </w:num>
   <w:num w:numId="4">
-    <w:abstractNumId w:val="13"/>
+    <w:abstractNumId w:val="14"/>
   </w:num>
   <w:num w:numId="5">
     <w:abstractNumId w:val="3"/>
@@ -8396,10 +8414,10 @@
     <w:abstractNumId w:val="1"/>
   </w:num>
   <w:num w:numId="7">
-    <w:abstractNumId w:val="12"/>
+    <w:abstractNumId w:val="13"/>
   </w:num>
   <w:num w:numId="8">
-    <w:abstractNumId w:val="7"/>
+    <w:abstractNumId w:val="8"/>
   </w:num>
   <w:num w:numId="9">
     <w:abstractNumId w:val="0"/>
@@ -8408,16 +8426,19 @@
     <w:abstractNumId w:val="2"/>
   </w:num>
   <w:num w:numId="11">
-    <w:abstractNumId w:val="8"/>
+    <w:abstractNumId w:val="9"/>
   </w:num>
   <w:num w:numId="12">
     <w:abstractNumId w:val="4"/>
   </w:num>
   <w:num w:numId="13">
-    <w:abstractNumId w:val="9"/>
+    <w:abstractNumId w:val="10"/>
   </w:num>
   <w:num w:numId="14">
     <w:abstractNumId w:val="5"/>
+  </w:num>
+  <w:num w:numId="15">
+    <w:abstractNumId w:val="7"/>
   </w:num>
 </w:numbering>
 </file>
@@ -9486,7 +9507,7 @@
 </file>
 
 <file path=customXml/itemProps1.xml><?xml version="1.0" encoding="utf-8"?>
-<ds:datastoreItem xmlns:ds="http://schemas.openxmlformats.org/officeDocument/2006/customXml" ds:itemID="{132E05F3-237E-4609-99D5-F7C1B508D6EC}">
+<ds:datastoreItem xmlns:ds="http://schemas.openxmlformats.org/officeDocument/2006/customXml" ds:itemID="{753DF8AF-BC8F-4C10-BDF3-1AA845DA7725}">
   <ds:schemaRefs>
     <ds:schemaRef ds:uri="http://schemas.openxmlformats.org/officeDocument/2006/bibliography"/>
   </ds:schemaRefs>

</xml_diff>